<commit_message>
Separate animation logic from the index page
</commit_message>
<xml_diff>
--- a/public/VITALIE MELNIC.docx
+++ b/public/VITALIE MELNIC.docx
@@ -111,7 +111,12 @@
                 <w:szCs w:val="26"/>
                 <w:rtl w:val="0"/>
               </w:rPr>
-              <w:t xml:space="preserve">FULL STACK WEB DEVELOPER</w:t>
+              <w:t xml:space="preserve">FULL-STACK WEB DEVELOPER</w:t>
+            </w:r>
+            <w:r>
+              <w:rPr>
+                <w:rtl w:val="0"/>
+              </w:rPr>
             </w:r>
           </w:p>
         </w:tc>
@@ -177,7 +182,7 @@
                   <w:u w:val="single"/>
                   <w:rtl w:val="0"/>
                 </w:rPr>
-                <w:t xml:space="preserve">Github </w:t>
+                <w:t xml:space="preserve">GitHub</w:t>
               </w:r>
             </w:hyperlink>
             <w:r>
@@ -188,7 +193,7 @@
                 <w:szCs w:val="20"/>
                 <w:rtl w:val="0"/>
               </w:rPr>
-              <w:t xml:space="preserve">| </w:t>
+              <w:t xml:space="preserve"> | </w:t>
             </w:r>
             <w:hyperlink r:id="rId8">
               <w:r>
@@ -357,16 +362,15 @@
                 <w:tab w:val="right" w:pos="10446.000000000002"/>
               </w:tabs>
               <w:spacing w:line="240" w:lineRule="auto"/>
-              <w:rPr>
-                <w:rFonts w:ascii="Open Sans" w:cs="Open Sans" w:eastAsia="Open Sans" w:hAnsi="Open Sans"/>
-                <w:color w:val="232b2b"/>
-                <w:sz w:val="20"/>
-                <w:szCs w:val="20"/>
-              </w:rPr>
-            </w:pPr>
-            <w:r>
-              <w:rPr>
-                <w:rFonts w:ascii="Open Sans" w:cs="Open Sans" w:eastAsia="Open Sans" w:hAnsi="Open Sans"/>
+              <w:ind w:right="60"/>
+              <w:rPr>
+                <w:rFonts w:ascii="Open Sans" w:cs="Open Sans" w:eastAsia="Open Sans" w:hAnsi="Open Sans"/>
+                <w:color w:val="232b2b"/>
+              </w:rPr>
+            </w:pPr>
+            <w:r>
+              <w:rPr>
+                <w:rFonts w:ascii="Open Sans SemiBold" w:cs="Open Sans SemiBold" w:eastAsia="Open Sans SemiBold" w:hAnsi="Open Sans SemiBold"/>
                 <w:color w:val="232b2b"/>
                 <w:sz w:val="20"/>
                 <w:szCs w:val="20"/>
@@ -376,49 +380,10 @@
             </w:r>
             <w:r>
               <w:rPr>
-                <w:rFonts w:ascii="Open Sans" w:cs="Open Sans" w:eastAsia="Open Sans" w:hAnsi="Open Sans"/>
-                <w:i w:val="1"/>
-                <w:color w:val="232b2b"/>
-                <w:sz w:val="20"/>
-                <w:szCs w:val="20"/>
-                <w:rtl w:val="0"/>
-              </w:rPr>
-              <w:t xml:space="preserve"> - remote</w:t>
-            </w:r>
-            <w:r>
-              <w:rPr>
-                <w:rtl w:val="0"/>
-              </w:rPr>
-            </w:r>
-          </w:p>
-          <w:p>
-            <w:pPr>
-              <w:tabs>
-                <w:tab w:val="right" w:pos="10446.000000000002"/>
-              </w:tabs>
-              <w:spacing w:line="240" w:lineRule="auto"/>
-              <w:ind w:right="60"/>
-              <w:rPr>
-                <w:rFonts w:ascii="Open Sans" w:cs="Open Sans" w:eastAsia="Open Sans" w:hAnsi="Open Sans"/>
-                <w:color w:val="232b2b"/>
-              </w:rPr>
-            </w:pPr>
-            <w:r>
-              <w:rPr>
-                <w:rFonts w:ascii="Open Sans SemiBold" w:cs="Open Sans SemiBold" w:eastAsia="Open Sans SemiBold" w:hAnsi="Open Sans SemiBold"/>
-                <w:color w:val="232b2b"/>
-                <w:sz w:val="20"/>
-                <w:szCs w:val="20"/>
-                <w:rtl w:val="0"/>
-              </w:rPr>
-              <w:t xml:space="preserve">Microverse</w:t>
-            </w:r>
-            <w:r>
-              <w:rPr>
                 <w:rFonts w:ascii="Merriweather" w:cs="Merriweather" w:eastAsia="Merriweather" w:hAnsi="Merriweather"/>
                 <w:rtl w:val="0"/>
               </w:rPr>
-              <w:t xml:space="preserve">—</w:t>
+              <w:t xml:space="preserve">— </w:t>
             </w:r>
             <w:r>
               <w:rPr>
@@ -444,17 +409,17 @@
                 <w:color w:val="232b2b"/>
                 <w:rtl w:val="0"/>
               </w:rPr>
-              <w:t xml:space="preserve">January 2021</w:t>
-            </w:r>
-            <w:r>
-              <w:rPr>
-                <w:rFonts w:ascii="Open Sans" w:cs="Open Sans" w:eastAsia="Open Sans" w:hAnsi="Open Sans"/>
-                <w:color w:val="232b2b"/>
-                <w:sz w:val="20"/>
-                <w:szCs w:val="20"/>
-                <w:rtl w:val="0"/>
-              </w:rPr>
-              <w:t xml:space="preserve">– April2021</w:t>
+              <w:t xml:space="preserve">January 2021 </w:t>
+            </w:r>
+            <w:r>
+              <w:rPr>
+                <w:rFonts w:ascii="Open Sans" w:cs="Open Sans" w:eastAsia="Open Sans" w:hAnsi="Open Sans"/>
+                <w:color w:val="232b2b"/>
+                <w:sz w:val="20"/>
+                <w:szCs w:val="20"/>
+                <w:rtl w:val="0"/>
+              </w:rPr>
+              <w:t xml:space="preserve">– Present</w:t>
             </w:r>
             <w:r>
               <w:rPr>
@@ -485,7 +450,7 @@
                 <w:szCs w:val="20"/>
                 <w:rtl w:val="0"/>
               </w:rPr>
-              <w:t xml:space="preserve">Reviewing students' real-world projects code and informing technical and professional set up issues.</w:t>
+              <w:t xml:space="preserve">Reviewing students' real-world projects’ code and assisting with technical and professional set up issues.</w:t>
             </w:r>
           </w:p>
           <w:p>
@@ -511,7 +476,7 @@
                 <w:szCs w:val="20"/>
                 <w:rtl w:val="0"/>
               </w:rPr>
-              <w:t xml:space="preserve">Giving constructive feedback on their projects specific parts and in general. To highlight, to improve and would be nice to have.</w:t>
+              <w:t xml:space="preserve">Giving constructive feedback on student projects.</w:t>
             </w:r>
           </w:p>
           <w:p>
@@ -628,15 +593,63 @@
               </w:rPr>
               <w:t xml:space="preserve">“https://ibworkout.netlify.app/”  a personal trainer website. A project for a personal trainer. </w:t>
             </w:r>
-          </w:p>
-          <w:p>
-            <w:pPr>
-              <w:spacing w:line="240" w:lineRule="auto"/>
-              <w:rPr>
-                <w:rFonts w:ascii="Open Sans" w:cs="Open Sans" w:eastAsia="Open Sans" w:hAnsi="Open Sans"/>
-                <w:color w:val="232b2b"/>
-                <w:sz w:val="20"/>
-                <w:szCs w:val="20"/>
+            <w:r>
+              <w:rPr>
+                <w:rtl w:val="0"/>
+              </w:rPr>
+            </w:r>
+          </w:p>
+          <w:p>
+            <w:pPr>
+              <w:widowControl w:val="0"/>
+              <w:spacing w:before="120" w:line="240" w:lineRule="auto"/>
+              <w:ind w:left="0" w:right="300" w:firstLine="0"/>
+              <w:rPr>
+                <w:rFonts w:ascii="Open Sans SemiBold" w:cs="Open Sans SemiBold" w:eastAsia="Open Sans SemiBold" w:hAnsi="Open Sans SemiBold"/>
+                <w:color w:val="3c78d8"/>
+                <w:sz w:val="28"/>
+                <w:szCs w:val="28"/>
+              </w:rPr>
+            </w:pPr>
+            <w:r>
+              <w:rPr>
+                <w:rtl w:val="0"/>
+              </w:rPr>
+            </w:r>
+          </w:p>
+          <w:p>
+            <w:pPr>
+              <w:widowControl w:val="0"/>
+              <w:spacing w:before="120" w:line="240" w:lineRule="auto"/>
+              <w:ind w:left="0" w:right="300" w:firstLine="0"/>
+              <w:rPr>
+                <w:rFonts w:ascii="Open Sans SemiBold" w:cs="Open Sans SemiBold" w:eastAsia="Open Sans SemiBold" w:hAnsi="Open Sans SemiBold"/>
+                <w:color w:val="3c78d8"/>
+                <w:sz w:val="28"/>
+                <w:szCs w:val="28"/>
+              </w:rPr>
+            </w:pPr>
+            <w:r>
+              <w:rPr>
+                <w:rFonts w:ascii="Open Sans SemiBold" w:cs="Open Sans SemiBold" w:eastAsia="Open Sans SemiBold" w:hAnsi="Open Sans SemiBold"/>
+                <w:color w:val="3c78d8"/>
+                <w:sz w:val="28"/>
+                <w:szCs w:val="28"/>
+                <w:rtl w:val="0"/>
+              </w:rPr>
+              <w:t xml:space="preserve">EDUCATION</w:t>
+            </w:r>
+          </w:p>
+          <w:p>
+            <w:pPr>
+              <w:widowControl w:val="0"/>
+              <w:spacing w:before="120" w:line="240" w:lineRule="auto"/>
+              <w:ind w:left="0" w:right="300" w:firstLine="0"/>
+              <w:rPr>
+                <w:rFonts w:ascii="Open Sans SemiBold" w:cs="Open Sans SemiBold" w:eastAsia="Open Sans SemiBold" w:hAnsi="Open Sans SemiBold"/>
+                <w:color w:val="3c78d8"/>
+                <w:sz w:val="28"/>
+                <w:szCs w:val="28"/>
               </w:rPr>
             </w:pPr>
             <w:r>
@@ -653,238 +666,20 @@
               <w:spacing w:line="240" w:lineRule="auto"/>
               <w:rPr>
                 <w:rFonts w:ascii="Open Sans" w:cs="Open Sans" w:eastAsia="Open Sans" w:hAnsi="Open Sans"/>
-                <w:i w:val="1"/>
-                <w:color w:val="232b2b"/>
-                <w:sz w:val="20"/>
-                <w:szCs w:val="20"/>
-              </w:rPr>
-            </w:pPr>
-            <w:r>
-              <w:rPr>
-                <w:rFonts w:ascii="Open Sans" w:cs="Open Sans" w:eastAsia="Open Sans" w:hAnsi="Open Sans"/>
-                <w:color w:val="232b2b"/>
-                <w:sz w:val="20"/>
-                <w:szCs w:val="20"/>
-                <w:rtl w:val="0"/>
-              </w:rPr>
-              <w:t xml:space="preserve">AFC Trucking, </w:t>
-            </w:r>
-            <w:r>
-              <w:rPr>
-                <w:rFonts w:ascii="Open Sans" w:cs="Open Sans" w:eastAsia="Open Sans" w:hAnsi="Open Sans"/>
-                <w:i w:val="1"/>
-                <w:color w:val="232b2b"/>
-                <w:sz w:val="20"/>
-                <w:szCs w:val="20"/>
-                <w:rtl w:val="0"/>
-              </w:rPr>
-              <w:t xml:space="preserve">Chicago, Illinois - remote</w:t>
-            </w:r>
-          </w:p>
-          <w:p>
-            <w:pPr>
-              <w:tabs>
-                <w:tab w:val="right" w:pos="10446.000000000002"/>
-              </w:tabs>
-              <w:spacing w:line="240" w:lineRule="auto"/>
-              <w:ind w:right="60"/>
-              <w:rPr>
-                <w:rFonts w:ascii="Open Sans" w:cs="Open Sans" w:eastAsia="Open Sans" w:hAnsi="Open Sans"/>
-                <w:color w:val="232b2b"/>
-                <w:sz w:val="20"/>
-                <w:szCs w:val="20"/>
-              </w:rPr>
-            </w:pPr>
-            <w:r>
-              <w:rPr>
-                <w:rFonts w:ascii="Open Sans SemiBold" w:cs="Open Sans SemiBold" w:eastAsia="Open Sans SemiBold" w:hAnsi="Open Sans SemiBold"/>
-                <w:color w:val="232b2b"/>
-                <w:sz w:val="20"/>
-                <w:szCs w:val="20"/>
-                <w:rtl w:val="0"/>
-              </w:rPr>
-              <w:t xml:space="preserve">Truck Dispatcher</w:t>
-            </w:r>
-            <w:r>
-              <w:rPr>
-                <w:rFonts w:ascii="Open Sans" w:cs="Open Sans" w:eastAsia="Open Sans" w:hAnsi="Open Sans"/>
-                <w:color w:val="232b2b"/>
-                <w:sz w:val="20"/>
-                <w:szCs w:val="20"/>
-                <w:rtl w:val="0"/>
-              </w:rPr>
-              <w:t xml:space="preserve"> </w:t>
-            </w:r>
-            <w:r>
-              <w:rPr>
-                <w:rFonts w:ascii="Open Sans SemiBold" w:cs="Open Sans SemiBold" w:eastAsia="Open Sans SemiBold" w:hAnsi="Open Sans SemiBold"/>
-                <w:color w:val="232b2b"/>
-                <w:rtl w:val="0"/>
-              </w:rPr>
-              <w:t xml:space="preserve">|</w:t>
-            </w:r>
-            <w:r>
-              <w:rPr>
-                <w:rFonts w:ascii="Open Sans" w:cs="Open Sans" w:eastAsia="Open Sans" w:hAnsi="Open Sans"/>
-                <w:color w:val="232b2b"/>
-                <w:sz w:val="20"/>
-                <w:szCs w:val="20"/>
-                <w:rtl w:val="0"/>
-              </w:rPr>
-              <w:t xml:space="preserve"> August 2019 – January 2020</w:t>
-            </w:r>
-          </w:p>
-          <w:p>
-            <w:pPr>
-              <w:numPr>
-                <w:ilvl w:val="0"/>
-                <w:numId w:val="3"/>
-              </w:numPr>
-              <w:spacing w:line="240" w:lineRule="auto"/>
-              <w:ind w:left="450" w:hanging="360"/>
-              <w:rPr>
-                <w:rFonts w:ascii="Open Sans" w:cs="Open Sans" w:eastAsia="Open Sans" w:hAnsi="Open Sans"/>
-                <w:color w:val="232b2b"/>
-                <w:sz w:val="20"/>
-                <w:szCs w:val="20"/>
-              </w:rPr>
-            </w:pPr>
-            <w:r>
-              <w:rPr>
-                <w:rFonts w:ascii="Open Sans" w:cs="Open Sans" w:eastAsia="Open Sans" w:hAnsi="Open Sans"/>
-                <w:color w:val="232b2b"/>
-                <w:sz w:val="20"/>
-                <w:szCs w:val="20"/>
-                <w:rtl w:val="0"/>
-              </w:rPr>
-              <w:t xml:space="preserve">Responsible for dispatching 10 trucks reducing cost expenses for the company.</w:t>
-            </w:r>
-          </w:p>
-          <w:p>
-            <w:pPr>
-              <w:numPr>
-                <w:ilvl w:val="0"/>
-                <w:numId w:val="3"/>
-              </w:numPr>
-              <w:spacing w:line="240" w:lineRule="auto"/>
-              <w:ind w:left="450" w:hanging="360"/>
-              <w:rPr>
-                <w:rFonts w:ascii="Open Sans" w:cs="Open Sans" w:eastAsia="Open Sans" w:hAnsi="Open Sans"/>
-                <w:color w:val="232b2b"/>
-                <w:sz w:val="20"/>
-                <w:szCs w:val="20"/>
-              </w:rPr>
-            </w:pPr>
-            <w:r>
-              <w:rPr>
-                <w:rFonts w:ascii="Open Sans" w:cs="Open Sans" w:eastAsia="Open Sans" w:hAnsi="Open Sans"/>
-                <w:color w:val="232b2b"/>
-                <w:sz w:val="20"/>
-                <w:szCs w:val="20"/>
-                <w:rtl w:val="0"/>
-              </w:rPr>
-              <w:t xml:space="preserve">Oversaw coordination and orientation of all the drivers in my department.</w:t>
-            </w:r>
-            <w:r>
-              <w:rPr>
-                <w:rtl w:val="0"/>
-              </w:rPr>
-            </w:r>
-          </w:p>
-          <w:p>
-            <w:pPr>
-              <w:numPr>
-                <w:ilvl w:val="0"/>
-                <w:numId w:val="3"/>
-              </w:numPr>
-              <w:spacing w:line="240" w:lineRule="auto"/>
-              <w:ind w:left="450" w:hanging="360"/>
-              <w:rPr>
-                <w:rFonts w:ascii="Open Sans" w:cs="Open Sans" w:eastAsia="Open Sans" w:hAnsi="Open Sans"/>
-                <w:color w:val="232b2b"/>
-                <w:sz w:val="20"/>
-                <w:szCs w:val="20"/>
-              </w:rPr>
-            </w:pPr>
-            <w:r>
-              <w:rPr>
-                <w:rFonts w:ascii="Open Sans" w:cs="Open Sans" w:eastAsia="Open Sans" w:hAnsi="Open Sans"/>
-                <w:color w:val="232b2b"/>
-                <w:sz w:val="20"/>
-                <w:szCs w:val="20"/>
-                <w:rtl w:val="0"/>
-              </w:rPr>
-              <w:t xml:space="preserve">Ensured employee satisfaction while maintaining a good working environment.</w:t>
-            </w:r>
-            <w:r>
-              <w:rPr>
-                <w:rtl w:val="0"/>
-              </w:rPr>
-            </w:r>
-          </w:p>
-          <w:p>
-            <w:pPr>
-              <w:widowControl w:val="0"/>
-              <w:spacing w:before="120" w:line="240" w:lineRule="auto"/>
-              <w:ind w:left="0" w:right="300" w:firstLine="0"/>
-              <w:rPr>
-                <w:rFonts w:ascii="Open Sans SemiBold" w:cs="Open Sans SemiBold" w:eastAsia="Open Sans SemiBold" w:hAnsi="Open Sans SemiBold"/>
-                <w:color w:val="3c78d8"/>
-                <w:sz w:val="28"/>
-                <w:szCs w:val="28"/>
-              </w:rPr>
-            </w:pPr>
-            <w:r>
-              <w:rPr>
-                <w:rFonts w:ascii="Open Sans SemiBold" w:cs="Open Sans SemiBold" w:eastAsia="Open Sans SemiBold" w:hAnsi="Open Sans SemiBold"/>
-                <w:color w:val="3c78d8"/>
-                <w:sz w:val="28"/>
-                <w:szCs w:val="28"/>
-                <w:rtl w:val="0"/>
-              </w:rPr>
-              <w:t xml:space="preserve">EDUCATION</w:t>
-            </w:r>
-          </w:p>
-          <w:p>
-            <w:pPr>
-              <w:widowControl w:val="0"/>
-              <w:spacing w:before="120" w:line="240" w:lineRule="auto"/>
-              <w:ind w:left="0" w:right="300" w:firstLine="0"/>
-              <w:rPr>
-                <w:rFonts w:ascii="Open Sans SemiBold" w:cs="Open Sans SemiBold" w:eastAsia="Open Sans SemiBold" w:hAnsi="Open Sans SemiBold"/>
-                <w:color w:val="3c78d8"/>
-                <w:sz w:val="28"/>
-                <w:szCs w:val="28"/>
-              </w:rPr>
-            </w:pPr>
-            <w:r>
-              <w:rPr>
-                <w:rtl w:val="0"/>
-              </w:rPr>
-            </w:r>
-          </w:p>
-          <w:p>
-            <w:pPr>
-              <w:tabs>
-                <w:tab w:val="right" w:pos="10446.000000000002"/>
-              </w:tabs>
-              <w:spacing w:line="240" w:lineRule="auto"/>
-              <w:rPr>
-                <w:rFonts w:ascii="Open Sans" w:cs="Open Sans" w:eastAsia="Open Sans" w:hAnsi="Open Sans"/>
-                <w:color w:val="232b2b"/>
-                <w:sz w:val="20"/>
-                <w:szCs w:val="20"/>
-              </w:rPr>
-            </w:pPr>
-            <w:r>
-              <w:rPr>
-                <w:rFonts w:ascii="Open Sans" w:cs="Open Sans" w:eastAsia="Open Sans" w:hAnsi="Open Sans"/>
-                <w:color w:val="232b2b"/>
-                <w:sz w:val="20"/>
-                <w:szCs w:val="20"/>
-                <w:rtl w:val="0"/>
-              </w:rPr>
-              <w:t xml:space="preserve">MICROVERSE |  April 2020– May 2021</w:t>
+                <w:color w:val="232b2b"/>
+                <w:sz w:val="20"/>
+                <w:szCs w:val="20"/>
+              </w:rPr>
+            </w:pPr>
+            <w:r>
+              <w:rPr>
+                <w:rFonts w:ascii="Open Sans" w:cs="Open Sans" w:eastAsia="Open Sans" w:hAnsi="Open Sans"/>
+                <w:color w:val="232b2b"/>
+                <w:sz w:val="20"/>
+                <w:szCs w:val="20"/>
+                <w:rtl w:val="0"/>
+              </w:rPr>
+              <w:t xml:space="preserve">MICROVERSE | April 2020 – May 2021</w:t>
             </w:r>
           </w:p>
           <w:p>
@@ -987,7 +782,7 @@
                 <w:szCs w:val="20"/>
                 <w:rtl w:val="0"/>
               </w:rPr>
-              <w:t xml:space="preserve">Worked 8 am to 5 pm Monday through Friday in a remote pair programming setup with coding partners.</w:t>
+              <w:t xml:space="preserve">Worked 8am to 5pm Monday through Friday in a remote pair programming setup with coding partners.</w:t>
             </w:r>
           </w:p>
           <w:p>
@@ -1013,7 +808,7 @@
                 <w:szCs w:val="20"/>
                 <w:rtl w:val="0"/>
               </w:rPr>
-              <w:t xml:space="preserve">Developed skills in remote pair-programming. Used GitHub, git-flow, and daily standups. Communicated and collaborated with international remote developers. </w:t>
+              <w:t xml:space="preserve">Developed skills in remote pair programming. Used GitHub, git-flow, and daily standups. Communicated and collaborated with international remote developers. </w:t>
             </w:r>
           </w:p>
           <w:p>
@@ -1110,22 +905,39 @@
           <w:p>
             <w:pPr>
               <w:spacing w:line="240" w:lineRule="auto"/>
-              <w:rPr>
-                <w:rFonts w:ascii="Open Sans" w:cs="Open Sans" w:eastAsia="Open Sans" w:hAnsi="Open Sans"/>
-                <w:color w:val="232b2b"/>
-                <w:sz w:val="20"/>
-                <w:szCs w:val="20"/>
-              </w:rPr>
-            </w:pPr>
-            <w:r>
-              <w:rPr>
-                <w:rFonts w:ascii="Open Sans" w:cs="Open Sans" w:eastAsia="Open Sans" w:hAnsi="Open Sans"/>
-                <w:color w:val="232b2b"/>
-                <w:sz w:val="20"/>
-                <w:szCs w:val="20"/>
-                <w:rtl w:val="0"/>
-              </w:rPr>
-              <w:t xml:space="preserve">Hunan Normal University|October 2010 – June 2011</w:t>
+              <w:ind w:left="0" w:firstLine="0"/>
+              <w:rPr>
+                <w:rFonts w:ascii="Open Sans" w:cs="Open Sans" w:eastAsia="Open Sans" w:hAnsi="Open Sans"/>
+                <w:color w:val="232b2b"/>
+                <w:sz w:val="20"/>
+                <w:szCs w:val="20"/>
+              </w:rPr>
+            </w:pPr>
+            <w:r>
+              <w:rPr>
+                <w:rtl w:val="0"/>
+              </w:rPr>
+            </w:r>
+          </w:p>
+          <w:p>
+            <w:pPr>
+              <w:spacing w:line="240" w:lineRule="auto"/>
+              <w:rPr>
+                <w:rFonts w:ascii="Open Sans" w:cs="Open Sans" w:eastAsia="Open Sans" w:hAnsi="Open Sans"/>
+                <w:color w:val="232b2b"/>
+                <w:sz w:val="20"/>
+                <w:szCs w:val="20"/>
+              </w:rPr>
+            </w:pPr>
+            <w:r>
+              <w:rPr>
+                <w:rFonts w:ascii="Open Sans" w:cs="Open Sans" w:eastAsia="Open Sans" w:hAnsi="Open Sans"/>
+                <w:color w:val="232b2b"/>
+                <w:sz w:val="20"/>
+                <w:szCs w:val="20"/>
+                <w:rtl w:val="0"/>
+              </w:rPr>
+              <w:t xml:space="preserve">HUNAN NORMAL UNIVERSITY | October 2010 – June 2011</w:t>
             </w:r>
           </w:p>
           <w:p>
@@ -1175,7 +987,33 @@
                 <w:szCs w:val="20"/>
                 <w:rtl w:val="0"/>
               </w:rPr>
-              <w:t xml:space="preserve">Studied mandarin with people from different cultures.</w:t>
+              <w:t xml:space="preserve">Studied Mandarin with people from different cultures like South Korea, France, Japan, and Russia.</w:t>
+            </w:r>
+          </w:p>
+          <w:p>
+            <w:pPr>
+              <w:numPr>
+                <w:ilvl w:val="0"/>
+                <w:numId w:val="2"/>
+              </w:numPr>
+              <w:spacing w:line="240" w:lineRule="auto"/>
+              <w:ind w:left="720" w:hanging="360"/>
+              <w:rPr>
+                <w:rFonts w:ascii="Open Sans" w:cs="Open Sans" w:eastAsia="Open Sans" w:hAnsi="Open Sans"/>
+                <w:color w:val="232b2b"/>
+                <w:sz w:val="20"/>
+                <w:szCs w:val="20"/>
+              </w:rPr>
+            </w:pPr>
+            <w:r>
+              <w:rPr>
+                <w:rFonts w:ascii="Open Sans" w:cs="Open Sans" w:eastAsia="Open Sans" w:hAnsi="Open Sans"/>
+                <w:color w:val="232b2b"/>
+                <w:sz w:val="20"/>
+                <w:szCs w:val="20"/>
+                <w:rtl w:val="0"/>
+              </w:rPr>
+              <w:t xml:space="preserve">Passed HSK 3 exams.</w:t>
             </w:r>
           </w:p>
           <w:p>
@@ -1297,7 +1135,7 @@
                 <w:szCs w:val="20"/>
                 <w:rtl w:val="0"/>
               </w:rPr>
-              <w:t xml:space="preserve">: JavaScript, HTML5, CSS3</w:t>
+              <w:t xml:space="preserve">: CSS3, SCSS, JavaScript, React, Next.js, Redux, HTML5</w:t>
             </w:r>
           </w:p>
           <w:p>
@@ -1356,7 +1194,7 @@
                 <w:szCs w:val="20"/>
                 <w:rtl w:val="0"/>
               </w:rPr>
-              <w:t xml:space="preserve">: Ruby, Ruby on rails</w:t>
+              <w:t xml:space="preserve">: Ruby, Ruby on rails, Node.js ,Express</w:t>
             </w:r>
           </w:p>
           <w:p>
@@ -1415,7 +1253,7 @@
                 <w:szCs w:val="20"/>
                 <w:rtl w:val="0"/>
               </w:rPr>
-              <w:t xml:space="preserve">: Git, GitHub, Heroku, Netlify, Mobile/Responsive Development, RSpec, TDD, Chrome Dev Tools</w:t>
+              <w:t xml:space="preserve">: Git, GitHub, Heroku, Netlify, Mobile/Responsive</w:t>
             </w:r>
           </w:p>
           <w:p>
@@ -1430,14 +1268,19 @@
               <w:rPr>
                 <w:rFonts w:ascii="Open Sans" w:cs="Open Sans" w:eastAsia="Open Sans" w:hAnsi="Open Sans"/>
                 <w:color w:val="232b2b"/>
-                <w:sz w:val="6"/>
-                <w:szCs w:val="6"/>
-              </w:rPr>
-            </w:pPr>
-            <w:r>
-              <w:rPr>
-                <w:rtl w:val="0"/>
-              </w:rPr>
+                <w:sz w:val="20"/>
+                <w:szCs w:val="20"/>
+              </w:rPr>
+            </w:pPr>
+            <w:r>
+              <w:rPr>
+                <w:rFonts w:ascii="Open Sans" w:cs="Open Sans" w:eastAsia="Open Sans" w:hAnsi="Open Sans"/>
+                <w:color w:val="232b2b"/>
+                <w:sz w:val="20"/>
+                <w:szCs w:val="20"/>
+                <w:rtl w:val="0"/>
+              </w:rPr>
+              <w:t xml:space="preserve">Development, RSpec, TDD, Chrome Dev Tools</w:t>
             </w:r>
           </w:p>
           <w:p>
@@ -1452,6 +1295,28 @@
               <w:rPr>
                 <w:rFonts w:ascii="Open Sans" w:cs="Open Sans" w:eastAsia="Open Sans" w:hAnsi="Open Sans"/>
                 <w:color w:val="232b2b"/>
+                <w:sz w:val="6"/>
+                <w:szCs w:val="6"/>
+              </w:rPr>
+            </w:pPr>
+            <w:r>
+              <w:rPr>
+                <w:rtl w:val="0"/>
+              </w:rPr>
+            </w:r>
+          </w:p>
+          <w:p>
+            <w:pPr>
+              <w:widowControl w:val="0"/>
+              <w:numPr>
+                <w:ilvl w:val="0"/>
+                <w:numId w:val="1"/>
+              </w:numPr>
+              <w:spacing w:line="240" w:lineRule="auto"/>
+              <w:ind w:right="300"/>
+              <w:rPr>
+                <w:rFonts w:ascii="Open Sans" w:cs="Open Sans" w:eastAsia="Open Sans" w:hAnsi="Open Sans"/>
+                <w:color w:val="232b2b"/>
                 <w:sz w:val="20"/>
                 <w:szCs w:val="20"/>
               </w:rPr>
@@ -1517,6 +1382,11 @@
               </w:rPr>
               <w:t xml:space="preserve">PROJECTS</w:t>
             </w:r>
+            <w:r>
+              <w:rPr>
+                <w:rtl w:val="0"/>
+              </w:rPr>
+            </w:r>
           </w:p>
           <w:p>
             <w:pPr>
@@ -1579,30 +1449,30 @@
                 <w:szCs w:val="20"/>
                 <w:rtl w:val="0"/>
               </w:rPr>
-              <w:t xml:space="preserve">- This is my full stack portfolio website. The back-end is built with</w:t>
-            </w:r>
-          </w:p>
-          <w:p>
-            <w:pPr>
-              <w:widowControl w:val="0"/>
-              <w:spacing w:line="240" w:lineRule="auto"/>
-              <w:ind w:right="300"/>
-              <w:rPr>
-                <w:rFonts w:ascii="Open Sans" w:cs="Open Sans" w:eastAsia="Open Sans" w:hAnsi="Open Sans"/>
-                <w:color w:val="232b2b"/>
-                <w:sz w:val="20"/>
-                <w:szCs w:val="20"/>
-              </w:rPr>
-            </w:pPr>
-            <w:r>
-              <w:rPr>
-                <w:rFonts w:ascii="Open Sans" w:cs="Open Sans" w:eastAsia="Open Sans" w:hAnsi="Open Sans"/>
-                <w:color w:val="232b2b"/>
-                <w:sz w:val="20"/>
-                <w:szCs w:val="20"/>
-                <w:rtl w:val="0"/>
-              </w:rPr>
-              <w:t xml:space="preserve">- Built with: (NodeJs, Express, Next Js)</w:t>
+              <w:t xml:space="preserve">- This is my full-stack portfolio website.  </w:t>
+            </w:r>
+          </w:p>
+          <w:p>
+            <w:pPr>
+              <w:widowControl w:val="0"/>
+              <w:spacing w:line="240" w:lineRule="auto"/>
+              <w:ind w:right="300"/>
+              <w:rPr>
+                <w:rFonts w:ascii="Open Sans" w:cs="Open Sans" w:eastAsia="Open Sans" w:hAnsi="Open Sans"/>
+                <w:color w:val="232b2b"/>
+                <w:sz w:val="20"/>
+                <w:szCs w:val="20"/>
+              </w:rPr>
+            </w:pPr>
+            <w:r>
+              <w:rPr>
+                <w:rFonts w:ascii="Open Sans" w:cs="Open Sans" w:eastAsia="Open Sans" w:hAnsi="Open Sans"/>
+                <w:color w:val="232b2b"/>
+                <w:sz w:val="20"/>
+                <w:szCs w:val="20"/>
+                <w:rtl w:val="0"/>
+              </w:rPr>
+              <w:t xml:space="preserve">- Built with: Node.js, Express, Next.js</w:t>
             </w:r>
           </w:p>
           <w:p>
@@ -1666,30 +1536,30 @@
                 <w:szCs w:val="20"/>
                 <w:rtl w:val="0"/>
               </w:rPr>
-              <w:t xml:space="preserve">-- A Twitter clone app. You can follow users, have followers leave opinions. Rank higher according to the number of followers.  </w:t>
-            </w:r>
-          </w:p>
-          <w:p>
-            <w:pPr>
-              <w:widowControl w:val="0"/>
-              <w:spacing w:line="240" w:lineRule="auto"/>
-              <w:ind w:right="300"/>
-              <w:rPr>
-                <w:rFonts w:ascii="Open Sans" w:cs="Open Sans" w:eastAsia="Open Sans" w:hAnsi="Open Sans"/>
-                <w:color w:val="232b2b"/>
-                <w:sz w:val="20"/>
-                <w:szCs w:val="20"/>
-              </w:rPr>
-            </w:pPr>
-            <w:r>
-              <w:rPr>
-                <w:rFonts w:ascii="Open Sans" w:cs="Open Sans" w:eastAsia="Open Sans" w:hAnsi="Open Sans"/>
-                <w:color w:val="232b2b"/>
-                <w:sz w:val="20"/>
-                <w:szCs w:val="20"/>
-                <w:rtl w:val="0"/>
-              </w:rPr>
-              <w:t xml:space="preserve">- Built with: (Ruby on Rails)</w:t>
+              <w:t xml:space="preserve">-- A Twitter clone app. You can follow users, have followers, leave opinions. Rank higher according to the number of followers.  </w:t>
+            </w:r>
+          </w:p>
+          <w:p>
+            <w:pPr>
+              <w:widowControl w:val="0"/>
+              <w:spacing w:line="240" w:lineRule="auto"/>
+              <w:ind w:right="300"/>
+              <w:rPr>
+                <w:rFonts w:ascii="Open Sans" w:cs="Open Sans" w:eastAsia="Open Sans" w:hAnsi="Open Sans"/>
+                <w:color w:val="232b2b"/>
+                <w:sz w:val="20"/>
+                <w:szCs w:val="20"/>
+              </w:rPr>
+            </w:pPr>
+            <w:r>
+              <w:rPr>
+                <w:rFonts w:ascii="Open Sans" w:cs="Open Sans" w:eastAsia="Open Sans" w:hAnsi="Open Sans"/>
+                <w:color w:val="232b2b"/>
+                <w:sz w:val="20"/>
+                <w:szCs w:val="20"/>
+                <w:rtl w:val="0"/>
+              </w:rPr>
+              <w:t xml:space="preserve">- Built with: Ruby on Rails</w:t>
             </w:r>
           </w:p>
           <w:p>
@@ -1749,21 +1619,29 @@
                 <w:color w:val="232b2b"/>
                 <w:rtl w:val="0"/>
               </w:rPr>
-              <w:t xml:space="preserve">- - An endless runner game, built with Javascript phaser three libraries and webpack.  </w:t>
-            </w:r>
-          </w:p>
-          <w:p>
-            <w:pPr>
-              <w:widowControl w:val="0"/>
-              <w:spacing w:line="240" w:lineRule="auto"/>
-              <w:ind w:right="300"/>
-              <w:rPr>
-                <w:rFonts w:ascii="Open Sans" w:cs="Open Sans" w:eastAsia="Open Sans" w:hAnsi="Open Sans"/>
-                <w:color w:val="232b2b"/>
-                <w:sz w:val="20"/>
-                <w:szCs w:val="20"/>
-              </w:rPr>
-            </w:pPr>
+              <w:t xml:space="preserve">- An endless runner game, built with JavaScript Phaser 3 libraries and Webpack.</w:t>
+            </w:r>
+          </w:p>
+          <w:p>
+            <w:pPr>
+              <w:widowControl w:val="0"/>
+              <w:spacing w:line="240" w:lineRule="auto"/>
+              <w:ind w:right="300"/>
+              <w:rPr>
+                <w:rFonts w:ascii="Open Sans" w:cs="Open Sans" w:eastAsia="Open Sans" w:hAnsi="Open Sans"/>
+                <w:color w:val="232b2b"/>
+                <w:sz w:val="20"/>
+                <w:szCs w:val="20"/>
+              </w:rPr>
+            </w:pPr>
+            <w:r>
+              <w:rPr>
+                <w:rFonts w:ascii="Open Sans" w:cs="Open Sans" w:eastAsia="Open Sans" w:hAnsi="Open Sans"/>
+                <w:color w:val="232b2b"/>
+                <w:rtl w:val="0"/>
+              </w:rPr>
+              <w:t xml:space="preserve">  </w:t>
+            </w:r>
             <w:r>
               <w:rPr>
                 <w:rtl w:val="0"/>
@@ -1775,20 +1653,19 @@
               <w:widowControl w:val="0"/>
               <w:spacing w:before="120" w:line="240" w:lineRule="auto"/>
               <w:ind w:right="300"/>
-              <w:rPr>
-                <w:rFonts w:ascii="Open Sans" w:cs="Open Sans" w:eastAsia="Open Sans" w:hAnsi="Open Sans"/>
-                <w:b w:val="1"/>
-                <w:color w:val="2079c7"/>
-                <w:sz w:val="16"/>
-                <w:szCs w:val="16"/>
-              </w:rPr>
-            </w:pPr>
-            <w:r>
               <w:rPr>
                 <w:rFonts w:ascii="Open Sans SemiBold" w:cs="Open Sans SemiBold" w:eastAsia="Open Sans SemiBold" w:hAnsi="Open Sans SemiBold"/>
                 <w:color w:val="3c78d8"/>
                 <w:sz w:val="28"/>
                 <w:szCs w:val="28"/>
+              </w:rPr>
+            </w:pPr>
+            <w:r>
+              <w:rPr>
+                <w:rFonts w:ascii="Open Sans SemiBold" w:cs="Open Sans SemiBold" w:eastAsia="Open Sans SemiBold" w:hAnsi="Open Sans SemiBold"/>
+                <w:color w:val="3c78d8"/>
+                <w:sz w:val="28"/>
+                <w:szCs w:val="28"/>
                 <w:rtl w:val="0"/>
               </w:rPr>
               <w:t xml:space="preserve">LANGUAGES</w:t>
@@ -1807,8 +1684,6 @@
               <w:rPr>
                 <w:rFonts w:ascii="Open Sans" w:cs="Open Sans" w:eastAsia="Open Sans" w:hAnsi="Open Sans"/>
                 <w:color w:val="232b2b"/>
-                <w:sz w:val="20"/>
-                <w:szCs w:val="20"/>
               </w:rPr>
             </w:pPr>
             <w:r>
@@ -1852,25 +1727,6 @@
                 <w:color w:val="232b2b"/>
                 <w:rtl w:val="0"/>
               </w:rPr>
-              <w:t xml:space="preserve">- Romanian(Native)</w:t>
-            </w:r>
-          </w:p>
-          <w:p>
-            <w:pPr>
-              <w:widowControl w:val="0"/>
-              <w:spacing w:line="240" w:lineRule="auto"/>
-              <w:ind w:right="300"/>
-              <w:rPr>
-                <w:rFonts w:ascii="Open Sans" w:cs="Open Sans" w:eastAsia="Open Sans" w:hAnsi="Open Sans"/>
-                <w:color w:val="232b2b"/>
-              </w:rPr>
-            </w:pPr>
-            <w:r>
-              <w:rPr>
-                <w:rFonts w:ascii="Open Sans" w:cs="Open Sans" w:eastAsia="Open Sans" w:hAnsi="Open Sans"/>
-                <w:color w:val="232b2b"/>
-                <w:rtl w:val="0"/>
-              </w:rPr>
               <w:t xml:space="preserve">- Russian</w:t>
             </w:r>
           </w:p>
@@ -1890,26 +1746,45 @@
                 <w:color w:val="232b2b"/>
                 <w:rtl w:val="0"/>
               </w:rPr>
-              <w:t xml:space="preserve">- Mandarin(Basic)</w:t>
-            </w:r>
-          </w:p>
-          <w:p>
-            <w:pPr>
-              <w:widowControl w:val="0"/>
-              <w:spacing w:line="240" w:lineRule="auto"/>
-              <w:ind w:right="300"/>
-              <w:rPr>
-                <w:rFonts w:ascii="Open Sans" w:cs="Open Sans" w:eastAsia="Open Sans" w:hAnsi="Open Sans"/>
-                <w:color w:val="232b2b"/>
-              </w:rPr>
-            </w:pPr>
-            <w:r>
-              <w:rPr>
-                <w:rFonts w:ascii="Open Sans" w:cs="Open Sans" w:eastAsia="Open Sans" w:hAnsi="Open Sans"/>
-                <w:color w:val="232b2b"/>
-                <w:rtl w:val="0"/>
-              </w:rPr>
-              <w:t xml:space="preserve">- Frech(Basic)</w:t>
+              <w:t xml:space="preserve">- Romanian</w:t>
+            </w:r>
+          </w:p>
+          <w:p>
+            <w:pPr>
+              <w:widowControl w:val="0"/>
+              <w:spacing w:line="240" w:lineRule="auto"/>
+              <w:ind w:right="300"/>
+              <w:rPr>
+                <w:rFonts w:ascii="Open Sans" w:cs="Open Sans" w:eastAsia="Open Sans" w:hAnsi="Open Sans"/>
+                <w:color w:val="232b2b"/>
+              </w:rPr>
+            </w:pPr>
+            <w:r>
+              <w:rPr>
+                <w:rFonts w:ascii="Open Sans" w:cs="Open Sans" w:eastAsia="Open Sans" w:hAnsi="Open Sans"/>
+                <w:color w:val="232b2b"/>
+                <w:rtl w:val="0"/>
+              </w:rPr>
+              <w:t xml:space="preserve">- Mandarin (Basic)</w:t>
+            </w:r>
+          </w:p>
+          <w:p>
+            <w:pPr>
+              <w:widowControl w:val="0"/>
+              <w:spacing w:line="240" w:lineRule="auto"/>
+              <w:ind w:right="300"/>
+              <w:rPr>
+                <w:rFonts w:ascii="Open Sans" w:cs="Open Sans" w:eastAsia="Open Sans" w:hAnsi="Open Sans"/>
+                <w:color w:val="232b2b"/>
+              </w:rPr>
+            </w:pPr>
+            <w:r>
+              <w:rPr>
+                <w:rFonts w:ascii="Open Sans" w:cs="Open Sans" w:eastAsia="Open Sans" w:hAnsi="Open Sans"/>
+                <w:color w:val="232b2b"/>
+                <w:rtl w:val="0"/>
+              </w:rPr>
+              <w:t xml:space="preserve">- French (Basic)</w:t>
             </w:r>
           </w:p>
           <w:p>

</xml_diff>